<commit_message>
The first C++ experiment of Sun Hao (8209230428)
</commit_message>
<xml_diff>
--- a/Lab Report.docx
+++ b/Lab Report.docx
@@ -2664,6 +2664,7 @@
         </w:rPr>
         <w:t xml:space="preserve"> &lt;&lt; "output in double type:" &lt;&lt;</w:t>
       </w:r>
+      <w:proofErr w:type="spellStart"/>
       <w:proofErr w:type="gramStart"/>
       <w:r>
         <w:rPr>
@@ -2672,7 +2673,17 @@
           <w:sz w:val="18"/>
           <w:szCs w:val="18"/>
         </w:rPr>
-        <w:t>setprecision(</w:t>
+        <w:t>setprecision</w:t>
+      </w:r>
+      <w:proofErr w:type="spellEnd"/>
+      <w:r>
+        <w:rPr>
+          <w:rFonts w:ascii="仿宋_GB2312" w:eastAsia="仿宋_GB2312" w:hAnsi="仿宋_GB2312" w:cs="仿宋_GB2312" w:hint="eastAsia"/>
+          <w:color w:val="000000"/>
+          <w:sz w:val="18"/>
+          <w:szCs w:val="18"/>
+        </w:rPr>
+        <w:t>(</w:t>
       </w:r>
       <w:proofErr w:type="gramEnd"/>
       <w:r>
@@ -3685,7 +3696,7 @@
           <w:lang w:bidi="ar"/>
         </w:rPr>
         <w:drawing>
-          <wp:anchor distT="0" distB="0" distL="114300" distR="114300" simplePos="0" relativeHeight="251638784" behindDoc="0" locked="0" layoutInCell="1" allowOverlap="1" wp14:anchorId="245C6814" wp14:editId="305CF223">
+          <wp:anchor distT="0" distB="0" distL="114300" distR="114300" simplePos="0" relativeHeight="251638784" behindDoc="0" locked="0" layoutInCell="1" allowOverlap="1" wp14:anchorId="245C6814" wp14:editId="1F84CCB2">
             <wp:simplePos x="0" y="0"/>
             <wp:positionH relativeFrom="column">
               <wp:posOffset>-2736850</wp:posOffset>
@@ -4124,7 +4135,7 @@
           <w:szCs w:val="18"/>
         </w:rPr>
         <w:drawing>
-          <wp:anchor distT="0" distB="0" distL="114300" distR="114300" simplePos="0" relativeHeight="251643904" behindDoc="0" locked="0" layoutInCell="1" allowOverlap="1" wp14:anchorId="0164D86C" wp14:editId="528E18DF">
+          <wp:anchor distT="0" distB="0" distL="114300" distR="114300" simplePos="0" relativeHeight="251643904" behindDoc="0" locked="0" layoutInCell="1" allowOverlap="1" wp14:anchorId="0164D86C" wp14:editId="6A46219F">
             <wp:simplePos x="0" y="0"/>
             <wp:positionH relativeFrom="column">
               <wp:posOffset>-3092450</wp:posOffset>
@@ -4348,7 +4359,7 @@
         </w:rPr>
         <w:lastRenderedPageBreak/>
         <w:drawing>
-          <wp:anchor distT="0" distB="0" distL="114300" distR="114300" simplePos="0" relativeHeight="251641856" behindDoc="0" locked="0" layoutInCell="1" allowOverlap="1" wp14:anchorId="356974E3" wp14:editId="04913AEC">
+          <wp:anchor distT="0" distB="0" distL="114300" distR="114300" simplePos="0" relativeHeight="251641856" behindDoc="0" locked="0" layoutInCell="1" allowOverlap="1" wp14:anchorId="356974E3" wp14:editId="2BF828E8">
             <wp:simplePos x="0" y="0"/>
             <wp:positionH relativeFrom="column">
               <wp:posOffset>-19050</wp:posOffset>
@@ -4603,7 +4614,7 @@
         </w:rPr>
         <w:lastRenderedPageBreak/>
         <w:drawing>
-          <wp:anchor distT="0" distB="0" distL="114300" distR="114300" simplePos="0" relativeHeight="251644928" behindDoc="0" locked="0" layoutInCell="1" allowOverlap="1" wp14:anchorId="23A16540" wp14:editId="7328F022">
+          <wp:anchor distT="0" distB="0" distL="114300" distR="114300" simplePos="0" relativeHeight="251644928" behindDoc="0" locked="0" layoutInCell="1" allowOverlap="1" wp14:anchorId="23A16540" wp14:editId="106C7604">
             <wp:simplePos x="0" y="0"/>
             <wp:positionH relativeFrom="column">
               <wp:posOffset>0</wp:posOffset>
@@ -5051,7 +5062,7 @@
           <w:szCs w:val="18"/>
         </w:rPr>
         <w:drawing>
-          <wp:anchor distT="0" distB="0" distL="114300" distR="114300" simplePos="0" relativeHeight="251649024" behindDoc="0" locked="0" layoutInCell="1" allowOverlap="1" wp14:anchorId="148FCB10" wp14:editId="47F73E97">
+          <wp:anchor distT="0" distB="0" distL="114300" distR="114300" simplePos="0" relativeHeight="251649024" behindDoc="0" locked="0" layoutInCell="1" allowOverlap="1" wp14:anchorId="148FCB10" wp14:editId="286D9EA9">
             <wp:simplePos x="0" y="0"/>
             <wp:positionH relativeFrom="column">
               <wp:posOffset>-4629150</wp:posOffset>
@@ -7490,7 +7501,7 @@
           <w:lang w:bidi="ar"/>
         </w:rPr>
         <w:drawing>
-          <wp:anchor distT="0" distB="0" distL="114300" distR="114300" simplePos="0" relativeHeight="251738624" behindDoc="0" locked="0" layoutInCell="1" allowOverlap="1" wp14:anchorId="04846A05" wp14:editId="0B6A129C">
+          <wp:anchor distT="0" distB="0" distL="114300" distR="114300" simplePos="0" relativeHeight="251738624" behindDoc="0" locked="0" layoutInCell="1" allowOverlap="1" wp14:anchorId="04846A05" wp14:editId="510E30A9">
             <wp:simplePos x="0" y="0"/>
             <wp:positionH relativeFrom="column">
               <wp:posOffset>3232150</wp:posOffset>
@@ -7840,7 +7851,7 @@
           <w:lang w:bidi="ar"/>
         </w:rPr>
         <w:drawing>
-          <wp:anchor distT="0" distB="0" distL="114300" distR="114300" simplePos="0" relativeHeight="251562496" behindDoc="0" locked="0" layoutInCell="1" allowOverlap="1" wp14:anchorId="0B4945C6" wp14:editId="3FB2C332">
+          <wp:anchor distT="0" distB="0" distL="114300" distR="114300" simplePos="0" relativeHeight="251562496" behindDoc="0" locked="0" layoutInCell="1" allowOverlap="1" wp14:anchorId="0B4945C6" wp14:editId="50C5D877">
             <wp:simplePos x="0" y="0"/>
             <wp:positionH relativeFrom="column">
               <wp:posOffset>-2806700</wp:posOffset>
@@ -7914,7 +7925,7 @@
           <w:lang w:bidi="ar"/>
         </w:rPr>
         <w:drawing>
-          <wp:anchor distT="0" distB="0" distL="114300" distR="114300" simplePos="0" relativeHeight="251554304" behindDoc="0" locked="0" layoutInCell="1" allowOverlap="1" wp14:anchorId="0E829644" wp14:editId="72263B02">
+          <wp:anchor distT="0" distB="0" distL="114300" distR="114300" simplePos="0" relativeHeight="251554304" behindDoc="0" locked="0" layoutInCell="1" allowOverlap="1" wp14:anchorId="0E829644" wp14:editId="564FDC5E">
             <wp:simplePos x="0" y="0"/>
             <wp:positionH relativeFrom="column">
               <wp:posOffset>-2819400</wp:posOffset>
@@ -8587,7 +8598,7 @@
           <w:lang w:bidi="ar"/>
         </w:rPr>
         <w:drawing>
-          <wp:anchor distT="0" distB="0" distL="114300" distR="114300" simplePos="0" relativeHeight="251660288" behindDoc="0" locked="0" layoutInCell="1" allowOverlap="1" wp14:anchorId="481AC901" wp14:editId="3B98DB6A">
+          <wp:anchor distT="0" distB="0" distL="114300" distR="114300" simplePos="0" relativeHeight="251660288" behindDoc="0" locked="0" layoutInCell="1" allowOverlap="1" wp14:anchorId="481AC901" wp14:editId="121F5014">
             <wp:simplePos x="0" y="0"/>
             <wp:positionH relativeFrom="column">
               <wp:posOffset>-2889250</wp:posOffset>
@@ -8723,7 +8734,7 @@
           <w:lang w:bidi="ar"/>
         </w:rPr>
         <w:drawing>
-          <wp:anchor distT="0" distB="0" distL="114300" distR="114300" simplePos="0" relativeHeight="251658240" behindDoc="0" locked="0" layoutInCell="1" allowOverlap="1" wp14:anchorId="18A4E7ED" wp14:editId="15B0D2EF">
+          <wp:anchor distT="0" distB="0" distL="114300" distR="114300" simplePos="0" relativeHeight="251658240" behindDoc="0" locked="0" layoutInCell="1" allowOverlap="1" wp14:anchorId="18A4E7ED" wp14:editId="365C6870">
             <wp:simplePos x="0" y="0"/>
             <wp:positionH relativeFrom="column">
               <wp:posOffset>-2882900</wp:posOffset>
@@ -8791,7 +8802,7 @@
           <w:lang w:bidi="ar"/>
         </w:rPr>
         <w:drawing>
-          <wp:anchor distT="0" distB="0" distL="114300" distR="114300" simplePos="0" relativeHeight="251654144" behindDoc="0" locked="0" layoutInCell="1" allowOverlap="1" wp14:anchorId="43551EE4" wp14:editId="51B48721">
+          <wp:anchor distT="0" distB="0" distL="114300" distR="114300" simplePos="0" relativeHeight="251654144" behindDoc="0" locked="0" layoutInCell="1" allowOverlap="1" wp14:anchorId="43551EE4" wp14:editId="3CBCE9A6">
             <wp:simplePos x="0" y="0"/>
             <wp:positionH relativeFrom="column">
               <wp:posOffset>-2876550</wp:posOffset>
@@ -9547,7 +9558,7 @@
           <w:lang w:bidi="ar"/>
         </w:rPr>
         <w:drawing>
-          <wp:anchor distT="0" distB="0" distL="114300" distR="114300" simplePos="0" relativeHeight="251757056" behindDoc="0" locked="0" layoutInCell="1" allowOverlap="1" wp14:anchorId="0B643D70" wp14:editId="130B39C0">
+          <wp:anchor distT="0" distB="0" distL="114300" distR="114300" simplePos="0" relativeHeight="251757056" behindDoc="0" locked="0" layoutInCell="1" allowOverlap="1" wp14:anchorId="0B643D70" wp14:editId="3E401D9D">
             <wp:simplePos x="0" y="0"/>
             <wp:positionH relativeFrom="column">
               <wp:posOffset>0</wp:posOffset>
@@ -9934,105 +9945,105 @@
         <w:spacing w:line="400" w:lineRule="exact"/>
         <w:jc w:val="left"/>
         <w:rPr>
-          <w:rFonts w:ascii="仿宋_GB2312" w:eastAsia="仿宋_GB2312" w:hAnsi="仿宋_GB2312" w:cs="仿宋_GB2312" w:hint="eastAsia"/>
-          <w:color w:val="000000"/>
-          <w:kern w:val="0"/>
-          <w:sz w:val="24"/>
-          <w:lang w:bidi="ar"/>
-        </w:rPr>
-      </w:pPr>
-    </w:p>
-    <w:p>
-      <w:pPr>
-        <w:widowControl/>
-        <w:spacing w:line="400" w:lineRule="exact"/>
-        <w:jc w:val="left"/>
-        <w:rPr>
-          <w:rFonts w:ascii="仿宋_GB2312" w:eastAsia="仿宋_GB2312" w:hAnsi="仿宋_GB2312" w:cs="仿宋_GB2312"/>
-          <w:color w:val="000000"/>
-          <w:kern w:val="0"/>
-          <w:sz w:val="24"/>
-          <w:lang w:bidi="ar"/>
-        </w:rPr>
-      </w:pPr>
-    </w:p>
-    <w:p>
-      <w:pPr>
-        <w:widowControl/>
-        <w:spacing w:line="400" w:lineRule="exact"/>
-        <w:jc w:val="left"/>
-        <w:rPr>
-          <w:rFonts w:ascii="仿宋_GB2312" w:eastAsia="仿宋_GB2312" w:hAnsi="仿宋_GB2312" w:cs="仿宋_GB2312"/>
-          <w:color w:val="000000"/>
-          <w:kern w:val="0"/>
-          <w:sz w:val="24"/>
-          <w:lang w:bidi="ar"/>
-        </w:rPr>
-      </w:pPr>
-    </w:p>
-    <w:p>
-      <w:pPr>
-        <w:widowControl/>
-        <w:spacing w:line="400" w:lineRule="exact"/>
-        <w:jc w:val="left"/>
-        <w:rPr>
-          <w:rFonts w:ascii="仿宋_GB2312" w:eastAsia="仿宋_GB2312" w:hAnsi="仿宋_GB2312" w:cs="仿宋_GB2312"/>
-          <w:color w:val="000000"/>
-          <w:kern w:val="0"/>
-          <w:sz w:val="24"/>
-          <w:lang w:bidi="ar"/>
-        </w:rPr>
-      </w:pPr>
-    </w:p>
-    <w:p>
-      <w:pPr>
-        <w:widowControl/>
-        <w:spacing w:line="400" w:lineRule="exact"/>
-        <w:jc w:val="left"/>
-        <w:rPr>
-          <w:rFonts w:ascii="仿宋_GB2312" w:eastAsia="仿宋_GB2312" w:hAnsi="仿宋_GB2312" w:cs="仿宋_GB2312"/>
-          <w:color w:val="000000"/>
-          <w:kern w:val="0"/>
-          <w:sz w:val="24"/>
-          <w:lang w:bidi="ar"/>
-        </w:rPr>
-      </w:pPr>
-    </w:p>
-    <w:p>
-      <w:pPr>
-        <w:widowControl/>
-        <w:spacing w:line="400" w:lineRule="exact"/>
-        <w:jc w:val="left"/>
-        <w:rPr>
-          <w:rFonts w:ascii="仿宋_GB2312" w:eastAsia="仿宋_GB2312" w:hAnsi="仿宋_GB2312" w:cs="仿宋_GB2312"/>
-          <w:color w:val="000000"/>
-          <w:kern w:val="0"/>
-          <w:sz w:val="24"/>
-          <w:lang w:bidi="ar"/>
-        </w:rPr>
-      </w:pPr>
-    </w:p>
-    <w:p>
-      <w:pPr>
-        <w:widowControl/>
-        <w:spacing w:line="400" w:lineRule="exact"/>
-        <w:jc w:val="left"/>
-        <w:rPr>
-          <w:rFonts w:ascii="仿宋_GB2312" w:eastAsia="仿宋_GB2312" w:hAnsi="仿宋_GB2312" w:cs="仿宋_GB2312"/>
-          <w:color w:val="000000"/>
-          <w:kern w:val="0"/>
-          <w:sz w:val="24"/>
-          <w:lang w:bidi="ar"/>
-        </w:rPr>
-      </w:pPr>
-    </w:p>
-    <w:p>
-      <w:pPr>
-        <w:widowControl/>
-        <w:spacing w:line="400" w:lineRule="exact"/>
-        <w:jc w:val="left"/>
-        <w:rPr>
-          <w:rFonts w:ascii="仿宋_GB2312" w:eastAsia="仿宋_GB2312" w:hAnsi="仿宋_GB2312" w:cs="仿宋_GB2312" w:hint="eastAsia"/>
+          <w:rFonts w:ascii="仿宋_GB2312" w:eastAsia="仿宋_GB2312" w:hAnsi="仿宋_GB2312" w:cs="仿宋_GB2312"/>
+          <w:color w:val="000000"/>
+          <w:kern w:val="0"/>
+          <w:sz w:val="24"/>
+          <w:lang w:bidi="ar"/>
+        </w:rPr>
+      </w:pPr>
+    </w:p>
+    <w:p>
+      <w:pPr>
+        <w:widowControl/>
+        <w:spacing w:line="400" w:lineRule="exact"/>
+        <w:jc w:val="left"/>
+        <w:rPr>
+          <w:rFonts w:ascii="仿宋_GB2312" w:eastAsia="仿宋_GB2312" w:hAnsi="仿宋_GB2312" w:cs="仿宋_GB2312"/>
+          <w:color w:val="000000"/>
+          <w:kern w:val="0"/>
+          <w:sz w:val="24"/>
+          <w:lang w:bidi="ar"/>
+        </w:rPr>
+      </w:pPr>
+    </w:p>
+    <w:p>
+      <w:pPr>
+        <w:widowControl/>
+        <w:spacing w:line="400" w:lineRule="exact"/>
+        <w:jc w:val="left"/>
+        <w:rPr>
+          <w:rFonts w:ascii="仿宋_GB2312" w:eastAsia="仿宋_GB2312" w:hAnsi="仿宋_GB2312" w:cs="仿宋_GB2312"/>
+          <w:color w:val="000000"/>
+          <w:kern w:val="0"/>
+          <w:sz w:val="24"/>
+          <w:lang w:bidi="ar"/>
+        </w:rPr>
+      </w:pPr>
+    </w:p>
+    <w:p>
+      <w:pPr>
+        <w:widowControl/>
+        <w:spacing w:line="400" w:lineRule="exact"/>
+        <w:jc w:val="left"/>
+        <w:rPr>
+          <w:rFonts w:ascii="仿宋_GB2312" w:eastAsia="仿宋_GB2312" w:hAnsi="仿宋_GB2312" w:cs="仿宋_GB2312"/>
+          <w:color w:val="000000"/>
+          <w:kern w:val="0"/>
+          <w:sz w:val="24"/>
+          <w:lang w:bidi="ar"/>
+        </w:rPr>
+      </w:pPr>
+    </w:p>
+    <w:p>
+      <w:pPr>
+        <w:widowControl/>
+        <w:spacing w:line="400" w:lineRule="exact"/>
+        <w:jc w:val="left"/>
+        <w:rPr>
+          <w:rFonts w:ascii="仿宋_GB2312" w:eastAsia="仿宋_GB2312" w:hAnsi="仿宋_GB2312" w:cs="仿宋_GB2312"/>
+          <w:color w:val="000000"/>
+          <w:kern w:val="0"/>
+          <w:sz w:val="24"/>
+          <w:lang w:bidi="ar"/>
+        </w:rPr>
+      </w:pPr>
+    </w:p>
+    <w:p>
+      <w:pPr>
+        <w:widowControl/>
+        <w:spacing w:line="400" w:lineRule="exact"/>
+        <w:jc w:val="left"/>
+        <w:rPr>
+          <w:rFonts w:ascii="仿宋_GB2312" w:eastAsia="仿宋_GB2312" w:hAnsi="仿宋_GB2312" w:cs="仿宋_GB2312"/>
+          <w:color w:val="000000"/>
+          <w:kern w:val="0"/>
+          <w:sz w:val="24"/>
+          <w:lang w:bidi="ar"/>
+        </w:rPr>
+      </w:pPr>
+    </w:p>
+    <w:p>
+      <w:pPr>
+        <w:widowControl/>
+        <w:spacing w:line="400" w:lineRule="exact"/>
+        <w:jc w:val="left"/>
+        <w:rPr>
+          <w:rFonts w:ascii="仿宋_GB2312" w:eastAsia="仿宋_GB2312" w:hAnsi="仿宋_GB2312" w:cs="仿宋_GB2312"/>
+          <w:color w:val="000000"/>
+          <w:kern w:val="0"/>
+          <w:sz w:val="24"/>
+          <w:lang w:bidi="ar"/>
+        </w:rPr>
+      </w:pPr>
+    </w:p>
+    <w:p>
+      <w:pPr>
+        <w:widowControl/>
+        <w:spacing w:line="400" w:lineRule="exact"/>
+        <w:jc w:val="left"/>
+        <w:rPr>
+          <w:rFonts w:ascii="仿宋_GB2312" w:eastAsia="仿宋_GB2312" w:hAnsi="仿宋_GB2312" w:cs="仿宋_GB2312"/>
           <w:color w:val="000000"/>
           <w:kern w:val="0"/>
           <w:sz w:val="24"/>
@@ -10709,7 +10720,7 @@
         <w:spacing w:line="400" w:lineRule="exact"/>
         <w:jc w:val="left"/>
         <w:rPr>
-          <w:rFonts w:ascii="仿宋_GB2312" w:eastAsia="仿宋_GB2312" w:hAnsi="仿宋_GB2312" w:cs="仿宋_GB2312" w:hint="eastAsia"/>
+          <w:rFonts w:ascii="仿宋_GB2312" w:eastAsia="仿宋_GB2312" w:hAnsi="仿宋_GB2312" w:cs="仿宋_GB2312"/>
           <w:color w:val="000000"/>
           <w:kern w:val="0"/>
           <w:sz w:val="24"/>
@@ -10757,7 +10768,7 @@
         </w:rPr>
         <w:lastRenderedPageBreak/>
         <w:drawing>
-          <wp:anchor distT="0" distB="0" distL="114300" distR="114300" simplePos="0" relativeHeight="251766272" behindDoc="0" locked="0" layoutInCell="1" allowOverlap="1" wp14:anchorId="4CE6E632" wp14:editId="05088687">
+          <wp:anchor distT="0" distB="0" distL="114300" distR="114300" simplePos="0" relativeHeight="251766272" behindDoc="0" locked="0" layoutInCell="1" allowOverlap="1" wp14:anchorId="4CE6E632" wp14:editId="43F58D72">
             <wp:simplePos x="0" y="0"/>
             <wp:positionH relativeFrom="column">
               <wp:posOffset>0</wp:posOffset>
@@ -10992,7 +11003,7 @@
         <w:spacing w:line="400" w:lineRule="exact"/>
         <w:jc w:val="left"/>
         <w:rPr>
-          <w:rFonts w:ascii="仿宋_GB2312" w:eastAsia="仿宋_GB2312" w:hAnsi="仿宋_GB2312" w:cs="仿宋_GB2312" w:hint="eastAsia"/>
+          <w:rFonts w:ascii="仿宋_GB2312" w:eastAsia="仿宋_GB2312" w:hAnsi="仿宋_GB2312" w:cs="仿宋_GB2312"/>
           <w:color w:val="000000"/>
           <w:kern w:val="0"/>
           <w:sz w:val="24"/>
@@ -11811,49 +11822,49 @@
         <w:spacing w:line="400" w:lineRule="exact"/>
         <w:jc w:val="left"/>
         <w:rPr>
-          <w:rFonts w:ascii="仿宋_GB2312" w:eastAsia="仿宋_GB2312" w:hAnsi="仿宋_GB2312" w:cs="仿宋_GB2312" w:hint="eastAsia"/>
-          <w:color w:val="000000"/>
-          <w:kern w:val="0"/>
-          <w:sz w:val="24"/>
-          <w:lang w:bidi="ar"/>
-        </w:rPr>
-      </w:pPr>
-    </w:p>
-    <w:p>
-      <w:pPr>
-        <w:widowControl/>
-        <w:spacing w:line="400" w:lineRule="exact"/>
-        <w:jc w:val="left"/>
-        <w:rPr>
-          <w:rFonts w:ascii="仿宋_GB2312" w:eastAsia="仿宋_GB2312" w:hAnsi="仿宋_GB2312" w:cs="仿宋_GB2312"/>
-          <w:color w:val="000000"/>
-          <w:kern w:val="0"/>
-          <w:sz w:val="24"/>
-          <w:lang w:bidi="ar"/>
-        </w:rPr>
-      </w:pPr>
-    </w:p>
-    <w:p>
-      <w:pPr>
-        <w:widowControl/>
-        <w:spacing w:line="400" w:lineRule="exact"/>
-        <w:jc w:val="left"/>
-        <w:rPr>
-          <w:rFonts w:ascii="仿宋_GB2312" w:eastAsia="仿宋_GB2312" w:hAnsi="仿宋_GB2312" w:cs="仿宋_GB2312" w:hint="eastAsia"/>
-          <w:color w:val="000000"/>
-          <w:kern w:val="0"/>
-          <w:sz w:val="24"/>
-          <w:lang w:bidi="ar"/>
-        </w:rPr>
-      </w:pPr>
-    </w:p>
-    <w:p>
-      <w:pPr>
-        <w:widowControl/>
-        <w:spacing w:line="400" w:lineRule="exact"/>
-        <w:jc w:val="left"/>
-        <w:rPr>
-          <w:rFonts w:ascii="仿宋_GB2312" w:eastAsia="仿宋_GB2312" w:hAnsi="仿宋_GB2312" w:cs="仿宋_GB2312" w:hint="eastAsia"/>
+          <w:rFonts w:ascii="仿宋_GB2312" w:eastAsia="仿宋_GB2312" w:hAnsi="仿宋_GB2312" w:cs="仿宋_GB2312"/>
+          <w:color w:val="000000"/>
+          <w:kern w:val="0"/>
+          <w:sz w:val="24"/>
+          <w:lang w:bidi="ar"/>
+        </w:rPr>
+      </w:pPr>
+    </w:p>
+    <w:p>
+      <w:pPr>
+        <w:widowControl/>
+        <w:spacing w:line="400" w:lineRule="exact"/>
+        <w:jc w:val="left"/>
+        <w:rPr>
+          <w:rFonts w:ascii="仿宋_GB2312" w:eastAsia="仿宋_GB2312" w:hAnsi="仿宋_GB2312" w:cs="仿宋_GB2312"/>
+          <w:color w:val="000000"/>
+          <w:kern w:val="0"/>
+          <w:sz w:val="24"/>
+          <w:lang w:bidi="ar"/>
+        </w:rPr>
+      </w:pPr>
+    </w:p>
+    <w:p>
+      <w:pPr>
+        <w:widowControl/>
+        <w:spacing w:line="400" w:lineRule="exact"/>
+        <w:jc w:val="left"/>
+        <w:rPr>
+          <w:rFonts w:ascii="仿宋_GB2312" w:eastAsia="仿宋_GB2312" w:hAnsi="仿宋_GB2312" w:cs="仿宋_GB2312"/>
+          <w:color w:val="000000"/>
+          <w:kern w:val="0"/>
+          <w:sz w:val="24"/>
+          <w:lang w:bidi="ar"/>
+        </w:rPr>
+      </w:pPr>
+    </w:p>
+    <w:p>
+      <w:pPr>
+        <w:widowControl/>
+        <w:spacing w:line="400" w:lineRule="exact"/>
+        <w:jc w:val="left"/>
+        <w:rPr>
+          <w:rFonts w:ascii="仿宋_GB2312" w:eastAsia="仿宋_GB2312" w:hAnsi="仿宋_GB2312" w:cs="仿宋_GB2312"/>
           <w:b/>
           <w:bCs/>
           <w:color w:val="000000"/>
@@ -12235,7 +12246,7 @@
           <w:lang w:bidi="ar"/>
         </w:rPr>
         <w:drawing>
-          <wp:anchor distT="0" distB="0" distL="114300" distR="114300" simplePos="0" relativeHeight="251671552" behindDoc="0" locked="0" layoutInCell="1" allowOverlap="1" wp14:anchorId="7E4369F9" wp14:editId="2F725F08">
+          <wp:anchor distT="0" distB="0" distL="114300" distR="114300" simplePos="0" relativeHeight="251671552" behindDoc="0" locked="0" layoutInCell="1" allowOverlap="1" wp14:anchorId="7E4369F9" wp14:editId="1D93A389">
             <wp:simplePos x="0" y="0"/>
             <wp:positionH relativeFrom="column">
               <wp:posOffset>-3524250</wp:posOffset>
@@ -12482,7 +12493,7 @@
         </w:rPr>
         <w:lastRenderedPageBreak/>
         <w:drawing>
-          <wp:anchor distT="0" distB="0" distL="114300" distR="114300" simplePos="0" relativeHeight="251772416" behindDoc="0" locked="0" layoutInCell="1" allowOverlap="1" wp14:anchorId="16B63F4C" wp14:editId="07A1005B">
+          <wp:anchor distT="0" distB="0" distL="114300" distR="114300" simplePos="0" relativeHeight="251772416" behindDoc="0" locked="0" layoutInCell="1" allowOverlap="1" wp14:anchorId="16B63F4C" wp14:editId="44020C03">
             <wp:simplePos x="0" y="0"/>
             <wp:positionH relativeFrom="column">
               <wp:posOffset>12700</wp:posOffset>
@@ -12708,7 +12719,7 @@
           <w:lang w:bidi="ar"/>
         </w:rPr>
         <w:drawing>
-          <wp:anchor distT="0" distB="0" distL="114300" distR="114300" simplePos="0" relativeHeight="251558400" behindDoc="0" locked="0" layoutInCell="1" allowOverlap="1" wp14:anchorId="283A6286" wp14:editId="32331309">
+          <wp:anchor distT="0" distB="0" distL="114300" distR="114300" simplePos="0" relativeHeight="251558400" behindDoc="0" locked="0" layoutInCell="1" allowOverlap="1" wp14:anchorId="283A6286" wp14:editId="50B4D2A6">
             <wp:simplePos x="0" y="0"/>
             <wp:positionH relativeFrom="column">
               <wp:posOffset>-2412365</wp:posOffset>
@@ -12839,7 +12850,7 @@
         <w:spacing w:line="400" w:lineRule="exact"/>
         <w:jc w:val="left"/>
         <w:rPr>
-          <w:rFonts w:ascii="仿宋_GB2312" w:eastAsia="仿宋_GB2312" w:hAnsi="仿宋_GB2312" w:cs="仿宋_GB2312" w:hint="eastAsia"/>
+          <w:rFonts w:ascii="仿宋_GB2312" w:eastAsia="仿宋_GB2312" w:hAnsi="仿宋_GB2312" w:cs="仿宋_GB2312"/>
           <w:color w:val="000000"/>
           <w:kern w:val="0"/>
           <w:sz w:val="24"/>
@@ -13485,7 +13496,7 @@
         <w:ind w:firstLineChars="0"/>
         <w:jc w:val="left"/>
         <w:rPr>
-          <w:rFonts w:ascii="仿宋_GB2312" w:eastAsia="仿宋_GB2312" w:hAnsi="仿宋_GB2312" w:cs="仿宋_GB2312" w:hint="eastAsia"/>
+          <w:rFonts w:ascii="仿宋_GB2312" w:eastAsia="仿宋_GB2312" w:hAnsi="仿宋_GB2312" w:cs="仿宋_GB2312"/>
           <w:color w:val="000000"/>
           <w:kern w:val="0"/>
           <w:sz w:val="24"/>
@@ -13523,21 +13534,21 @@
         <w:spacing w:line="400" w:lineRule="exact"/>
         <w:jc w:val="left"/>
         <w:rPr>
-          <w:rFonts w:ascii="仿宋_GB2312" w:eastAsia="仿宋_GB2312" w:hAnsi="仿宋_GB2312" w:cs="仿宋_GB2312" w:hint="eastAsia"/>
-          <w:color w:val="000000"/>
-          <w:kern w:val="0"/>
-          <w:sz w:val="24"/>
-          <w:lang w:bidi="ar"/>
-        </w:rPr>
-      </w:pPr>
-    </w:p>
-    <w:p>
-      <w:pPr>
-        <w:widowControl/>
-        <w:spacing w:line="400" w:lineRule="exact"/>
-        <w:jc w:val="left"/>
-        <w:rPr>
-          <w:rFonts w:ascii="仿宋_GB2312" w:eastAsia="仿宋_GB2312" w:hAnsi="仿宋_GB2312" w:cs="仿宋_GB2312" w:hint="eastAsia"/>
+          <w:rFonts w:ascii="仿宋_GB2312" w:eastAsia="仿宋_GB2312" w:hAnsi="仿宋_GB2312" w:cs="仿宋_GB2312"/>
+          <w:color w:val="000000"/>
+          <w:kern w:val="0"/>
+          <w:sz w:val="24"/>
+          <w:lang w:bidi="ar"/>
+        </w:rPr>
+      </w:pPr>
+    </w:p>
+    <w:p>
+      <w:pPr>
+        <w:widowControl/>
+        <w:spacing w:line="400" w:lineRule="exact"/>
+        <w:jc w:val="left"/>
+        <w:rPr>
+          <w:rFonts w:ascii="仿宋_GB2312" w:eastAsia="仿宋_GB2312" w:hAnsi="仿宋_GB2312" w:cs="仿宋_GB2312"/>
           <w:color w:val="000000"/>
           <w:kern w:val="0"/>
           <w:sz w:val="24"/>
@@ -13900,6 +13911,9 @@
         </w:rPr>
       </w:pPr>
       <w:r>
+        <w:rPr>
+          <w:noProof/>
+        </w:rPr>
         <w:drawing>
           <wp:anchor distT="0" distB="0" distL="114300" distR="114300" simplePos="0" relativeHeight="251708928" behindDoc="0" locked="0" layoutInCell="1" allowOverlap="1" wp14:anchorId="5152CB3C" wp14:editId="093B6358">
             <wp:simplePos x="0" y="0"/>
@@ -13957,7 +13971,7 @@
         <w:spacing w:line="400" w:lineRule="exact"/>
         <w:jc w:val="left"/>
         <w:rPr>
-          <w:rFonts w:ascii="仿宋_GB2312" w:eastAsia="仿宋_GB2312" w:hAnsi="仿宋_GB2312" w:cs="仿宋_GB2312" w:hint="eastAsia"/>
+          <w:rFonts w:ascii="仿宋_GB2312" w:eastAsia="仿宋_GB2312" w:hAnsi="仿宋_GB2312" w:cs="仿宋_GB2312"/>
           <w:color w:val="000000"/>
           <w:kern w:val="0"/>
           <w:sz w:val="24"/>
@@ -14141,7 +14155,7 @@
         <w:spacing w:line="400" w:lineRule="exact"/>
         <w:jc w:val="left"/>
         <w:rPr>
-          <w:rFonts w:ascii="仿宋_GB2312" w:eastAsia="仿宋_GB2312" w:hAnsi="仿宋_GB2312" w:cs="仿宋_GB2312" w:hint="eastAsia"/>
+          <w:rFonts w:ascii="仿宋_GB2312" w:eastAsia="仿宋_GB2312" w:hAnsi="仿宋_GB2312" w:cs="仿宋_GB2312"/>
           <w:color w:val="000000"/>
           <w:kern w:val="0"/>
           <w:sz w:val="24"/>
@@ -14201,18 +14215,18 @@
           <w:lang w:bidi="ar"/>
         </w:rPr>
         <w:drawing>
-          <wp:anchor distT="0" distB="0" distL="114300" distR="114300" simplePos="0" relativeHeight="251709952" behindDoc="0" locked="0" layoutInCell="1" allowOverlap="1" wp14:anchorId="03661FDE" wp14:editId="4683F093">
+          <wp:anchor distT="0" distB="0" distL="114300" distR="114300" simplePos="0" relativeHeight="251658240" behindDoc="0" locked="0" layoutInCell="1" allowOverlap="1" wp14:anchorId="7DD49558" wp14:editId="1193F1F5">
             <wp:simplePos x="0" y="0"/>
             <wp:positionH relativeFrom="column">
-              <wp:posOffset>0</wp:posOffset>
+              <wp:posOffset>12700</wp:posOffset>
             </wp:positionH>
             <wp:positionV relativeFrom="paragraph">
-              <wp:posOffset>50800</wp:posOffset>
+              <wp:posOffset>31750</wp:posOffset>
             </wp:positionV>
-            <wp:extent cx="3390900" cy="2152650"/>
+            <wp:extent cx="3333750" cy="1905000"/>
             <wp:effectExtent l="0" t="0" r="0" b="0"/>
             <wp:wrapSquare wrapText="bothSides"/>
-            <wp:docPr id="1336152420" name="图片 4"/>
+            <wp:docPr id="876922737" name="图片 1"/>
             <wp:cNvGraphicFramePr>
               <a:graphicFrameLocks xmlns:a="http://schemas.openxmlformats.org/drawingml/2006/main" noChangeAspect="1"/>
             </wp:cNvGraphicFramePr>
@@ -14220,7 +14234,7 @@
               <a:graphicData uri="http://schemas.openxmlformats.org/drawingml/2006/picture">
                 <pic:pic xmlns:pic="http://schemas.openxmlformats.org/drawingml/2006/picture">
                   <pic:nvPicPr>
-                    <pic:cNvPr id="0" name="Picture 4"/>
+                    <pic:cNvPr id="0" name="Picture 1"/>
                     <pic:cNvPicPr>
                       <a:picLocks noChangeAspect="1" noChangeArrowheads="1"/>
                     </pic:cNvPicPr>
@@ -14241,7 +14255,7 @@
                   <pic:spPr bwMode="auto">
                     <a:xfrm>
                       <a:off x="0" y="0"/>
-                      <a:ext cx="3390900" cy="2152650"/>
+                      <a:ext cx="3333750" cy="1905000"/>
                     </a:xfrm>
                     <a:prstGeom prst="rect">
                       <a:avLst/>
@@ -14355,20 +14369,6 @@
           <w:lang w:bidi="ar"/>
         </w:rPr>
       </w:pPr>
-    </w:p>
-    <w:p>
-      <w:pPr>
-        <w:widowControl/>
-        <w:spacing w:line="400" w:lineRule="exact"/>
-        <w:jc w:val="left"/>
-        <w:rPr>
-          <w:rFonts w:ascii="仿宋_GB2312" w:eastAsia="仿宋_GB2312" w:hAnsi="仿宋_GB2312" w:cs="仿宋_GB2312"/>
-          <w:color w:val="000000"/>
-          <w:kern w:val="0"/>
-          <w:sz w:val="24"/>
-          <w:lang w:bidi="ar"/>
-        </w:rPr>
-      </w:pPr>
       <w:r>
         <w:rPr>
           <w:rFonts w:ascii="仿宋_GB2312" w:eastAsia="仿宋_GB2312" w:hAnsi="仿宋_GB2312" w:cs="仿宋_GB2312"/>
@@ -14379,18 +14379,18 @@
           <w:lang w:bidi="ar"/>
         </w:rPr>
         <w:drawing>
-          <wp:anchor distT="0" distB="0" distL="114300" distR="114300" simplePos="0" relativeHeight="251712000" behindDoc="0" locked="0" layoutInCell="1" allowOverlap="1" wp14:anchorId="400B58A7" wp14:editId="17050E6F">
+          <wp:anchor distT="0" distB="0" distL="114300" distR="114300" simplePos="0" relativeHeight="251660288" behindDoc="0" locked="0" layoutInCell="1" allowOverlap="1" wp14:anchorId="6350FF9F" wp14:editId="0B8A38E1">
             <wp:simplePos x="0" y="0"/>
             <wp:positionH relativeFrom="column">
-              <wp:posOffset>-3505200</wp:posOffset>
+              <wp:posOffset>-3460750</wp:posOffset>
             </wp:positionH>
             <wp:positionV relativeFrom="paragraph">
-              <wp:posOffset>298450</wp:posOffset>
+              <wp:posOffset>279400</wp:posOffset>
             </wp:positionV>
-            <wp:extent cx="5274310" cy="623570"/>
-            <wp:effectExtent l="0" t="0" r="2540" b="5080"/>
+            <wp:extent cx="5274310" cy="615315"/>
+            <wp:effectExtent l="0" t="0" r="2540" b="0"/>
             <wp:wrapSquare wrapText="bothSides"/>
-            <wp:docPr id="713623033" name="图片 5"/>
+            <wp:docPr id="905088393" name="图片 2"/>
             <wp:cNvGraphicFramePr>
               <a:graphicFrameLocks xmlns:a="http://schemas.openxmlformats.org/drawingml/2006/main" noChangeAspect="1"/>
             </wp:cNvGraphicFramePr>
@@ -14398,7 +14398,7 @@
               <a:graphicData uri="http://schemas.openxmlformats.org/drawingml/2006/picture">
                 <pic:pic xmlns:pic="http://schemas.openxmlformats.org/drawingml/2006/picture">
                   <pic:nvPicPr>
-                    <pic:cNvPr id="0" name="Picture 5"/>
+                    <pic:cNvPr id="0" name="Picture 2"/>
                     <pic:cNvPicPr>
                       <a:picLocks noChangeAspect="1" noChangeArrowheads="1"/>
                     </pic:cNvPicPr>
@@ -14419,7 +14419,7 @@
                   <pic:spPr bwMode="auto">
                     <a:xfrm>
                       <a:off x="0" y="0"/>
-                      <a:ext cx="5274310" cy="623570"/>
+                      <a:ext cx="5274310" cy="615315"/>
                     </a:xfrm>
                     <a:prstGeom prst="rect">
                       <a:avLst/>
@@ -14694,49 +14694,63 @@
         <w:spacing w:line="400" w:lineRule="exact"/>
         <w:jc w:val="left"/>
         <w:rPr>
-          <w:rFonts w:ascii="仿宋_GB2312" w:eastAsia="仿宋_GB2312" w:hAnsi="仿宋_GB2312" w:cs="仿宋_GB2312" w:hint="eastAsia"/>
-          <w:color w:val="000000"/>
-          <w:kern w:val="0"/>
-          <w:sz w:val="24"/>
-          <w:lang w:bidi="ar"/>
-        </w:rPr>
-      </w:pPr>
-    </w:p>
-    <w:p>
-      <w:pPr>
-        <w:widowControl/>
-        <w:spacing w:line="400" w:lineRule="exact"/>
-        <w:jc w:val="left"/>
-        <w:rPr>
-          <w:rFonts w:ascii="仿宋_GB2312" w:eastAsia="仿宋_GB2312" w:hAnsi="仿宋_GB2312" w:cs="仿宋_GB2312"/>
-          <w:color w:val="000000"/>
-          <w:kern w:val="0"/>
-          <w:sz w:val="24"/>
-          <w:lang w:bidi="ar"/>
-        </w:rPr>
-      </w:pPr>
-    </w:p>
-    <w:p>
-      <w:pPr>
-        <w:widowControl/>
-        <w:spacing w:line="400" w:lineRule="exact"/>
-        <w:jc w:val="left"/>
-        <w:rPr>
-          <w:rFonts w:ascii="仿宋_GB2312" w:eastAsia="仿宋_GB2312" w:hAnsi="仿宋_GB2312" w:cs="仿宋_GB2312"/>
-          <w:color w:val="000000"/>
-          <w:kern w:val="0"/>
-          <w:sz w:val="24"/>
-          <w:lang w:bidi="ar"/>
-        </w:rPr>
-      </w:pPr>
-    </w:p>
-    <w:p>
-      <w:pPr>
-        <w:widowControl/>
-        <w:spacing w:line="400" w:lineRule="exact"/>
-        <w:jc w:val="left"/>
-        <w:rPr>
-          <w:rFonts w:ascii="仿宋_GB2312" w:eastAsia="仿宋_GB2312" w:hAnsi="仿宋_GB2312" w:cs="仿宋_GB2312" w:hint="eastAsia"/>
+          <w:rFonts w:ascii="仿宋_GB2312" w:eastAsia="仿宋_GB2312" w:hAnsi="仿宋_GB2312" w:cs="仿宋_GB2312"/>
+          <w:color w:val="000000"/>
+          <w:kern w:val="0"/>
+          <w:sz w:val="24"/>
+          <w:lang w:bidi="ar"/>
+        </w:rPr>
+      </w:pPr>
+    </w:p>
+    <w:p>
+      <w:pPr>
+        <w:widowControl/>
+        <w:spacing w:line="400" w:lineRule="exact"/>
+        <w:jc w:val="left"/>
+        <w:rPr>
+          <w:rFonts w:ascii="仿宋_GB2312" w:eastAsia="仿宋_GB2312" w:hAnsi="仿宋_GB2312" w:cs="仿宋_GB2312"/>
+          <w:color w:val="000000"/>
+          <w:kern w:val="0"/>
+          <w:sz w:val="24"/>
+          <w:lang w:bidi="ar"/>
+        </w:rPr>
+      </w:pPr>
+    </w:p>
+    <w:p>
+      <w:pPr>
+        <w:widowControl/>
+        <w:spacing w:line="400" w:lineRule="exact"/>
+        <w:jc w:val="left"/>
+        <w:rPr>
+          <w:rFonts w:ascii="仿宋_GB2312" w:eastAsia="仿宋_GB2312" w:hAnsi="仿宋_GB2312" w:cs="仿宋_GB2312"/>
+          <w:color w:val="000000"/>
+          <w:kern w:val="0"/>
+          <w:sz w:val="24"/>
+          <w:lang w:bidi="ar"/>
+        </w:rPr>
+      </w:pPr>
+    </w:p>
+    <w:p>
+      <w:pPr>
+        <w:widowControl/>
+        <w:spacing w:line="400" w:lineRule="exact"/>
+        <w:jc w:val="left"/>
+        <w:rPr>
+          <w:rFonts w:ascii="仿宋_GB2312" w:eastAsia="仿宋_GB2312" w:hAnsi="仿宋_GB2312" w:cs="仿宋_GB2312"/>
+          <w:color w:val="000000"/>
+          <w:kern w:val="0"/>
+          <w:sz w:val="24"/>
+          <w:lang w:bidi="ar"/>
+        </w:rPr>
+      </w:pPr>
+    </w:p>
+    <w:p>
+      <w:pPr>
+        <w:widowControl/>
+        <w:spacing w:line="400" w:lineRule="exact"/>
+        <w:jc w:val="left"/>
+        <w:rPr>
+          <w:rFonts w:ascii="仿宋_GB2312" w:eastAsia="仿宋_GB2312" w:hAnsi="仿宋_GB2312" w:cs="仿宋_GB2312"/>
           <w:color w:val="000000"/>
           <w:kern w:val="0"/>
           <w:sz w:val="24"/>
@@ -14770,7 +14784,7 @@
         <w:spacing w:line="400" w:lineRule="exact"/>
         <w:jc w:val="left"/>
         <w:rPr>
-          <w:rFonts w:ascii="仿宋_GB2312" w:eastAsia="仿宋_GB2312" w:hAnsi="仿宋_GB2312" w:cs="仿宋_GB2312" w:hint="eastAsia"/>
+          <w:rFonts w:ascii="仿宋_GB2312" w:eastAsia="仿宋_GB2312" w:hAnsi="仿宋_GB2312" w:cs="仿宋_GB2312"/>
           <w:color w:val="000000"/>
           <w:sz w:val="24"/>
         </w:rPr>

</xml_diff>